<commit_message>
feat: Using json fake API as dependancy
</commit_message>
<xml_diff>
--- a/set-up-react-project.docx
+++ b/set-up-react-project.docx
@@ -152,6 +152,19 @@
       <w:pPr>
         <w:pStyle w:val="ListParagraph"/>
       </w:pPr>
+    </w:p>
+    <w:p>
+      <w:pPr>
+        <w:pStyle w:val="ListParagraph"/>
+      </w:pPr>
+      <w:hyperlink r:id="rId11" w:history="1">
+        <w:r>
+          <w:rPr>
+            <w:rStyle w:val="Hyperlink"/>
+          </w:rPr>
+          <w:t>https://medium.com/codingthesmartway-com-blog/create-a-rest-api-with-json-server-36da8680136d</w:t>
+        </w:r>
+      </w:hyperlink>
       <w:bookmarkStart w:id="0" w:name="_GoBack"/>
       <w:bookmarkEnd w:id="0"/>
     </w:p>
@@ -730,7 +743,7 @@
         </w:rPr>
         <w:t xml:space="preserve"> </w:t>
       </w:r>
-      <w:hyperlink r:id="rId11" w:tgtFrame="_blank" w:history="1">
+      <w:hyperlink r:id="rId12" w:tgtFrame="_blank" w:history="1">
         <w:r>
           <w:rPr>
             <w:rStyle w:val="Hyperlink"/>
@@ -782,6 +795,7 @@
           <w:sz w:val="27"/>
           <w:szCs w:val="27"/>
         </w:rPr>
+        <w:lastRenderedPageBreak/>
         <w:t>webpack</w:t>
       </w:r>
       <w:proofErr w:type="spellEnd"/>
@@ -820,7 +834,6 @@
           <w:szCs w:val="27"/>
           <w:shd w:val="clear" w:color="auto" w:fill="FFFFFF"/>
         </w:rPr>
-        <w:lastRenderedPageBreak/>
         <w:t>Let’s install it by running:</w:t>
       </w:r>
       <w:r>
@@ -1749,6 +1762,7 @@
           <w:szCs w:val="29"/>
           <w:shd w:val="clear" w:color="auto" w:fill="FFFFFF"/>
         </w:rPr>
+        <w:lastRenderedPageBreak/>
         <w:t xml:space="preserve">babel </w:t>
       </w:r>
       <w:proofErr w:type="spellStart"/>
@@ -1847,7 +1861,6 @@
           <w:szCs w:val="29"/>
           <w:shd w:val="clear" w:color="auto" w:fill="FFFFFF"/>
         </w:rPr>
-        <w:lastRenderedPageBreak/>
         <w:t>babel</w:t>
       </w:r>
       <w:proofErr w:type="gramEnd"/>
@@ -3353,6 +3366,7 @@
           <w:color w:val="000000"/>
           <w:shd w:val="clear" w:color="auto" w:fill="FFFFFF"/>
         </w:rPr>
+        <w:lastRenderedPageBreak/>
         <w:t>npm</w:t>
       </w:r>
       <w:proofErr w:type="spellEnd"/>
@@ -3481,18 +3495,7 @@
           <w:szCs w:val="27"/>
           <w:shd w:val="clear" w:color="auto" w:fill="FFFFFF"/>
         </w:rPr>
-        <w:t xml:space="preserve"> will still produce a bundle with your JavaScript application. I have this </w:t>
-      </w:r>
-      <w:r>
-        <w:rPr>
-          <w:rFonts w:ascii="Helvetica" w:hAnsi="Helvetica"/>
-          <w:color w:val="333333"/>
-          <w:sz w:val="27"/>
-          <w:szCs w:val="27"/>
-          <w:shd w:val="clear" w:color="auto" w:fill="FFFFFF"/>
-        </w:rPr>
-        <w:lastRenderedPageBreak/>
-        <w:t>bad habit of putting react and react-</w:t>
+        <w:t xml:space="preserve"> will still produce a bundle with your JavaScript application. I have this bad habit of putting react and react-</w:t>
       </w:r>
       <w:proofErr w:type="spellStart"/>
       <w:r>
@@ -4838,7 +4841,6 @@
           <w:szCs w:val="24"/>
           <w:lang w:eastAsia="en-IN"/>
         </w:rPr>
-        <w:lastRenderedPageBreak/>
         <w:t>"build"</w:t>
       </w:r>
       <w:r>

</xml_diff>